<commit_message>
update zqh_riscv.docx: add iverilog and gtkwave usage
</commit_message>
<xml_diff>
--- a/doc/zqh_riscv.docx
+++ b/doc/zqh_riscv.docx
@@ -1938,7 +1938,7 @@
           <v:shape id="_x0000_i1025" type="#_x0000_t75" style="width:444.9pt;height:352.1pt" o:ole="">
             <v:imagedata r:id="rId8" o:title=""/>
           </v:shape>
-          <o:OLEObject Type="Embed" ProgID="Visio.Drawing.11" ShapeID="_x0000_i1025" DrawAspect="Content" ObjectID="_1686919850" r:id="rId9"/>
+          <o:OLEObject Type="Embed" ProgID="Visio.Drawing.11" ShapeID="_x0000_i1025" DrawAspect="Content" ObjectID="_1687078801" r:id="rId9"/>
         </w:object>
       </w:r>
     </w:p>
@@ -2568,7 +2568,7 @@
           <v:shape id="_x0000_i1026" type="#_x0000_t75" style="width:223.5pt;height:203.1pt" o:ole="">
             <v:imagedata r:id="rId10" o:title=""/>
           </v:shape>
-          <o:OLEObject Type="Embed" ProgID="Visio.Drawing.11" ShapeID="_x0000_i1026" DrawAspect="Content" ObjectID="_1686919851" r:id="rId11"/>
+          <o:OLEObject Type="Embed" ProgID="Visio.Drawing.11" ShapeID="_x0000_i1026" DrawAspect="Content" ObjectID="_1687078802" r:id="rId11"/>
         </w:object>
       </w:r>
     </w:p>
@@ -6186,7 +6186,7 @@
           <v:shape id="_x0000_i1027" type="#_x0000_t75" style="width:200.6pt;height:205.2pt" o:ole="">
             <v:imagedata r:id="rId12" o:title=""/>
           </v:shape>
-          <o:OLEObject Type="Embed" ProgID="Visio.Drawing.11" ShapeID="_x0000_i1027" DrawAspect="Content" ObjectID="_1686919852" r:id="rId13"/>
+          <o:OLEObject Type="Embed" ProgID="Visio.Drawing.11" ShapeID="_x0000_i1027" DrawAspect="Content" ObjectID="_1687078803" r:id="rId13"/>
         </w:object>
       </w:r>
       <w:bookmarkEnd w:id="0"/>
@@ -6488,7 +6488,7 @@
           <v:shape id="_x0000_i1028" type="#_x0000_t75" style="width:511.5pt;height:317.95pt" o:ole="">
             <v:imagedata r:id="rId14" o:title=""/>
           </v:shape>
-          <o:OLEObject Type="Embed" ProgID="Visio.Drawing.11" ShapeID="_x0000_i1028" DrawAspect="Content" ObjectID="_1686919853" r:id="rId15"/>
+          <o:OLEObject Type="Embed" ProgID="Visio.Drawing.11" ShapeID="_x0000_i1028" DrawAspect="Content" ObjectID="_1687078804" r:id="rId15"/>
         </w:object>
       </w:r>
     </w:p>
@@ -7537,7 +7537,7 @@
           <v:shape id="_x0000_i1029" type="#_x0000_t75" style="width:469.85pt;height:266.35pt" o:ole="">
             <v:imagedata r:id="rId16" o:title=""/>
           </v:shape>
-          <o:OLEObject Type="Embed" ProgID="Visio.Drawing.11" ShapeID="_x0000_i1029" DrawAspect="Content" ObjectID="_1686919854" r:id="rId17"/>
+          <o:OLEObject Type="Embed" ProgID="Visio.Drawing.11" ShapeID="_x0000_i1029" DrawAspect="Content" ObjectID="_1687078805" r:id="rId17"/>
         </w:object>
       </w:r>
     </w:p>
@@ -8053,7 +8053,7 @@
           <v:shape id="_x0000_i1030" type="#_x0000_t75" style="width:449.05pt;height:302.15pt" o:ole="">
             <v:imagedata r:id="rId18" o:title=""/>
           </v:shape>
-          <o:OLEObject Type="Embed" ProgID="Visio.Drawing.11" ShapeID="_x0000_i1030" DrawAspect="Content" ObjectID="_1686919855" r:id="rId19"/>
+          <o:OLEObject Type="Embed" ProgID="Visio.Drawing.11" ShapeID="_x0000_i1030" DrawAspect="Content" ObjectID="_1687078806" r:id="rId19"/>
         </w:object>
       </w:r>
     </w:p>
@@ -8405,7 +8405,7 @@
           <v:shape id="_x0000_i1031" type="#_x0000_t75" style="width:444.05pt;height:319.2pt" o:ole="">
             <v:imagedata r:id="rId20" o:title=""/>
           </v:shape>
-          <o:OLEObject Type="Embed" ProgID="Visio.Drawing.11" ShapeID="_x0000_i1031" DrawAspect="Content" ObjectID="_1686919856" r:id="rId21"/>
+          <o:OLEObject Type="Embed" ProgID="Visio.Drawing.11" ShapeID="_x0000_i1031" DrawAspect="Content" ObjectID="_1687078807" r:id="rId21"/>
         </w:object>
       </w:r>
     </w:p>
@@ -9233,7 +9233,7 @@
           <v:shape id="_x0000_i1032" type="#_x0000_t75" style="width:404.55pt;height:340pt" o:ole="">
             <v:imagedata r:id="rId23" o:title=""/>
           </v:shape>
-          <o:OLEObject Type="Embed" ProgID="Visio.Drawing.11" ShapeID="_x0000_i1032" DrawAspect="Content" ObjectID="_1686919857" r:id="rId24"/>
+          <o:OLEObject Type="Embed" ProgID="Visio.Drawing.11" ShapeID="_x0000_i1032" DrawAspect="Content" ObjectID="_1687078808" r:id="rId24"/>
         </w:object>
       </w:r>
     </w:p>
@@ -18320,7 +18320,7 @@
           <v:shape id="_x0000_i1033" type="#_x0000_t75" style="width:283pt;height:394.55pt" o:ole="">
             <v:imagedata r:id="rId27" o:title=""/>
           </v:shape>
-          <o:OLEObject Type="Embed" ProgID="Visio.Drawing.11" ShapeID="_x0000_i1033" DrawAspect="Content" ObjectID="_1686919858" r:id="rId28"/>
+          <o:OLEObject Type="Embed" ProgID="Visio.Drawing.11" ShapeID="_x0000_i1033" DrawAspect="Content" ObjectID="_1687078809" r:id="rId28"/>
         </w:object>
       </w:r>
     </w:p>
@@ -20136,9 +20136,6 @@
     <w:p>
       <w:pPr>
         <w:ind w:firstLine="480"/>
-        <w:rPr>
-          <w:rFonts w:hint="eastAsia"/>
-        </w:rPr>
       </w:pPr>
       <w:r>
         <w:rPr>
@@ -20207,9 +20204,6 @@
     <w:p>
       <w:pPr>
         <w:pStyle w:val="3"/>
-        <w:rPr>
-          <w:rFonts w:hint="eastAsia"/>
-        </w:rPr>
       </w:pPr>
       <w:r>
         <w:rPr>
@@ -20232,6 +20226,24 @@
         <w:ind w:firstLine="480"/>
       </w:pPr>
       <w:r>
+        <w:t>RTL</w:t>
+      </w:r>
+      <w:r>
+        <w:rPr>
+          <w:rFonts w:hint="eastAsia"/>
+        </w:rPr>
+        <w:t>仿真</w:t>
+      </w:r>
+      <w:r>
+        <w:rPr>
+          <w:rFonts w:hint="eastAsia"/>
+        </w:rPr>
+        <w:t>:</w:t>
+      </w:r>
+      <w:r>
+        <w:t xml:space="preserve"> </w:t>
+      </w:r>
+      <w:r>
         <w:t>vcs 2016.06(64</w:t>
       </w:r>
       <w:r>
@@ -20243,14 +20255,29 @@
       <w:r>
         <w:t>)</w:t>
       </w:r>
+      <w:r>
+        <w:t>/iverilog</w:t>
+      </w:r>
     </w:p>
     <w:p>
       <w:pPr>
         <w:ind w:firstLine="480"/>
-        <w:rPr>
-          <w:rFonts w:hint="eastAsia"/>
-        </w:rPr>
-      </w:pPr>
+      </w:pPr>
+      <w:r>
+        <w:rPr>
+          <w:rFonts w:hint="eastAsia"/>
+        </w:rPr>
+        <w:t>波形查看</w:t>
+      </w:r>
+      <w:r>
+        <w:rPr>
+          <w:rFonts w:hint="eastAsia"/>
+        </w:rPr>
+        <w:t>:</w:t>
+      </w:r>
+      <w:r>
+        <w:t xml:space="preserve"> </w:t>
+      </w:r>
       <w:r>
         <w:rPr>
           <w:rFonts w:hint="eastAsia"/>
@@ -20260,6 +20287,9 @@
       <w:r>
         <w:t>erdi 2015.09-SP1-1</w:t>
       </w:r>
+      <w:r>
+        <w:t>/gtkwave</w:t>
+      </w:r>
     </w:p>
     <w:p>
       <w:pPr>
@@ -20318,13 +20348,7 @@
         <w:rPr>
           <w:rFonts w:hint="eastAsia"/>
         </w:rPr>
-        <w:t xml:space="preserve"> </w:t>
-      </w:r>
-      <w:r>
-        <w:rPr>
-          <w:rFonts w:hint="eastAsia"/>
-        </w:rPr>
-        <w:t xml:space="preserve">ALINX XILINX A7 FPGA </w:t>
+        <w:t xml:space="preserve"> ALINX XILINX A7 FPGA </w:t>
       </w:r>
       <w:r>
         <w:rPr>
@@ -20440,9 +20464,6 @@
     <w:p>
       <w:pPr>
         <w:ind w:firstLine="480"/>
-        <w:rPr>
-          <w:rFonts w:hint="eastAsia"/>
-        </w:rPr>
       </w:pPr>
       <w:r>
         <w:rPr>
@@ -21431,9 +21452,6 @@
     <w:p>
       <w:pPr>
         <w:ind w:firstLine="480"/>
-        <w:rPr>
-          <w:rFonts w:hint="eastAsia"/>
-        </w:rPr>
       </w:pPr>
     </w:p>
     <w:p>
@@ -21930,19 +21948,52 @@
         <w:rPr>
           <w:rFonts w:hint="eastAsia"/>
         </w:rPr>
-        <w:t>仿真开始之后，可以在屏幕上看到如下</w:t>
-      </w:r>
-      <w:r>
-        <w:rPr>
-          <w:rFonts w:hint="eastAsia"/>
-        </w:rPr>
-        <w:t>的软件</w:t>
-      </w:r>
-      <w:r>
-        <w:rPr>
-          <w:rFonts w:hint="eastAsia"/>
-        </w:rPr>
-        <w:t>打印信息</w:t>
+        <w:t>默认的仿真软件</w:t>
+      </w:r>
+      <w:r>
+        <w:rPr>
+          <w:rFonts w:hint="eastAsia"/>
+        </w:rPr>
+        <w:t>是</w:t>
+      </w:r>
+      <w:r>
+        <w:rPr>
+          <w:rFonts w:hint="eastAsia"/>
+        </w:rPr>
+        <w:t>v</w:t>
+      </w:r>
+      <w:r>
+        <w:t>cs</w:t>
+      </w:r>
+      <w:r>
+        <w:rPr>
+          <w:rFonts w:hint="eastAsia"/>
+        </w:rPr>
+        <w:t>，如果需要改为</w:t>
+      </w:r>
+      <w:r>
+        <w:rPr>
+          <w:rFonts w:hint="eastAsia"/>
+        </w:rPr>
+        <w:t>i</w:t>
+      </w:r>
+      <w:r>
+        <w:t>verilog</w:t>
+      </w:r>
+      <w:r>
+        <w:rPr>
+          <w:rFonts w:hint="eastAsia"/>
+        </w:rPr>
+        <w:t>，需要命令行指定</w:t>
+      </w:r>
+      <w:r>
+        <w:t>”</w:t>
+      </w:r>
+      <w:r>
+        <w:t>simulator=iverilog</w:t>
+      </w:r>
+      <w:r>
+        <w:t>”</w:t>
       </w:r>
       <w:r>
         <w:rPr>
@@ -21954,13 +22005,16 @@
     <w:p>
       <w:pPr>
         <w:ind w:firstLine="480"/>
+        <w:rPr>
+          <w:rFonts w:hint="eastAsia"/>
+        </w:rPr>
       </w:pPr>
       <w:r>
         <w:drawing>
-          <wp:inline distT="0" distB="0" distL="0" distR="0" wp14:anchorId="7576AEB3" wp14:editId="6518F0F3">
-            <wp:extent cx="1873346" cy="742988"/>
+          <wp:inline distT="0" distB="0" distL="0" distR="0" wp14:anchorId="4B7C77C4" wp14:editId="010B7B04">
+            <wp:extent cx="3988005" cy="133357"/>
             <wp:effectExtent l="0" t="0" r="0" b="0"/>
-            <wp:docPr id="3" name="图片 3"/>
+            <wp:docPr id="22" name="图片 22"/>
             <wp:cNvGraphicFramePr>
               <a:graphicFrameLocks xmlns:a="http://schemas.openxmlformats.org/drawingml/2006/main" noChangeAspect="1"/>
             </wp:cNvGraphicFramePr>
@@ -21980,7 +22034,7 @@
                   <pic:spPr>
                     <a:xfrm>
                       <a:off x="0" y="0"/>
-                      <a:ext cx="1873346" cy="742988"/>
+                      <a:ext cx="3988005" cy="133357"/>
                     </a:xfrm>
                     <a:prstGeom prst="rect">
                       <a:avLst/>
@@ -21996,12 +22050,32 @@
     <w:p>
       <w:pPr>
         <w:ind w:firstLine="480"/>
-      </w:pPr>
-      <w:r>
-        <w:rPr>
-          <w:rFonts w:hint="eastAsia"/>
-        </w:rPr>
-        <w:t>仿真结束后会看到如下打印信息</w:t>
+        <w:rPr>
+          <w:rFonts w:hint="eastAsia"/>
+        </w:rPr>
+      </w:pPr>
+    </w:p>
+    <w:p>
+      <w:pPr>
+        <w:ind w:firstLine="480"/>
+      </w:pPr>
+      <w:r>
+        <w:rPr>
+          <w:rFonts w:hint="eastAsia"/>
+        </w:rPr>
+        <w:t>仿真开始之后，可以在屏幕上看到如下</w:t>
+      </w:r>
+      <w:r>
+        <w:rPr>
+          <w:rFonts w:hint="eastAsia"/>
+        </w:rPr>
+        <w:t>的软件</w:t>
+      </w:r>
+      <w:r>
+        <w:rPr>
+          <w:rFonts w:hint="eastAsia"/>
+        </w:rPr>
+        <w:t>打印信息</w:t>
       </w:r>
       <w:r>
         <w:rPr>
@@ -22016,10 +22090,10 @@
       </w:pPr>
       <w:r>
         <w:drawing>
-          <wp:inline distT="0" distB="0" distL="0" distR="0" wp14:anchorId="2982F8A6" wp14:editId="2089B1DA">
-            <wp:extent cx="4673840" cy="609631"/>
+          <wp:inline distT="0" distB="0" distL="0" distR="0" wp14:anchorId="7576AEB3" wp14:editId="6518F0F3">
+            <wp:extent cx="1873346" cy="742988"/>
             <wp:effectExtent l="0" t="0" r="0" b="0"/>
-            <wp:docPr id="14" name="图片 14"/>
+            <wp:docPr id="3" name="图片 3"/>
             <wp:cNvGraphicFramePr>
               <a:graphicFrameLocks xmlns:a="http://schemas.openxmlformats.org/drawingml/2006/main" noChangeAspect="1"/>
             </wp:cNvGraphicFramePr>
@@ -22039,7 +22113,7 @@
                   <pic:spPr>
                     <a:xfrm>
                       <a:off x="0" y="0"/>
-                      <a:ext cx="4673840" cy="609631"/>
+                      <a:ext cx="1873346" cy="742988"/>
                     </a:xfrm>
                     <a:prstGeom prst="rect">
                       <a:avLst/>
@@ -22057,88 +22131,16 @@
         <w:ind w:firstLine="480"/>
       </w:pPr>
       <w:r>
-        <w:t>mcycle</w:t>
-      </w:r>
-      <w:r>
-        <w:rPr>
-          <w:rFonts w:hint="eastAsia"/>
-        </w:rPr>
-        <w:t>是软件运行的时钟周期数，</w:t>
-      </w:r>
-      <w:r>
-        <w:rPr>
-          <w:rFonts w:hint="eastAsia"/>
-        </w:rPr>
-        <w:t>m</w:t>
-      </w:r>
-      <w:r>
-        <w:t>instret</w:t>
-      </w:r>
-      <w:r>
-        <w:rPr>
-          <w:rFonts w:hint="eastAsia"/>
-        </w:rPr>
-        <w:t>是执行的指令个数。</w:t>
-      </w:r>
-      <w:r>
-        <w:rPr>
-          <w:rFonts w:hint="eastAsia"/>
-        </w:rPr>
-        <w:t>r</w:t>
-      </w:r>
-      <w:r>
-        <w:t>eturn code</w:t>
-      </w:r>
-      <w:r>
-        <w:rPr>
-          <w:rFonts w:hint="eastAsia"/>
-        </w:rPr>
-        <w:t>为</w:t>
-      </w:r>
-      <w:r>
-        <w:t>1</w:t>
-      </w:r>
-      <w:r>
-        <w:rPr>
-          <w:rFonts w:hint="eastAsia"/>
-        </w:rPr>
-        <w:t>表示用例执行成功，其他</w:t>
-      </w:r>
-      <w:r>
-        <w:rPr>
-          <w:rFonts w:hint="eastAsia"/>
-        </w:rPr>
-        <w:t>c</w:t>
-      </w:r>
-      <w:r>
-        <w:t>ode</w:t>
-      </w:r>
-      <w:r>
-        <w:rPr>
-          <w:rFonts w:hint="eastAsia"/>
-        </w:rPr>
-        <w:t>值表示</w:t>
-      </w:r>
-      <w:r>
-        <w:rPr>
-          <w:rFonts w:hint="eastAsia"/>
-        </w:rPr>
-        <w:t>用例执行发现错误，需要</w:t>
-      </w:r>
-      <w:r>
-        <w:rPr>
-          <w:rFonts w:hint="eastAsia"/>
-        </w:rPr>
-        <w:t>d</w:t>
-      </w:r>
-      <w:r>
-        <w:t>ebug</w:t>
-      </w:r>
-      <w:r>
-        <w:rPr>
-          <w:rFonts w:hint="eastAsia"/>
-        </w:rPr>
-        <w:t>定位。</w:t>
+        <w:rPr>
+          <w:rFonts w:hint="eastAsia"/>
+        </w:rPr>
+        <w:t>仿真结束后会看到如下打印信息</w:t>
+      </w:r>
+      <w:r>
+        <w:rPr>
+          <w:rFonts w:hint="eastAsia"/>
+        </w:rPr>
+        <w:t>:</w:t>
       </w:r>
     </w:p>
     <w:p>
@@ -22146,31 +22148,11 @@
         <w:ind w:firstLine="480"/>
       </w:pPr>
       <w:r>
-        <w:rPr>
-          <w:rFonts w:hint="eastAsia"/>
-        </w:rPr>
-        <w:t>编译</w:t>
-      </w:r>
-      <w:r>
-        <w:rPr>
-          <w:rFonts w:hint="eastAsia"/>
-        </w:rPr>
-        <w:t>l</w:t>
-      </w:r>
-      <w:r>
-        <w:t>og:</w:t>
-      </w:r>
-    </w:p>
-    <w:p>
-      <w:pPr>
-        <w:ind w:firstLine="480"/>
-      </w:pPr>
-      <w:r>
         <w:drawing>
-          <wp:inline distT="0" distB="0" distL="0" distR="0" wp14:anchorId="639358F0" wp14:editId="26C7EE0B">
-            <wp:extent cx="2286117" cy="171459"/>
+          <wp:inline distT="0" distB="0" distL="0" distR="0" wp14:anchorId="2982F8A6" wp14:editId="2089B1DA">
+            <wp:extent cx="4673840" cy="609631"/>
             <wp:effectExtent l="0" t="0" r="0" b="0"/>
-            <wp:docPr id="24" name="图片 24"/>
+            <wp:docPr id="14" name="图片 14"/>
             <wp:cNvGraphicFramePr>
               <a:graphicFrameLocks xmlns:a="http://schemas.openxmlformats.org/drawingml/2006/main" noChangeAspect="1"/>
             </wp:cNvGraphicFramePr>
@@ -22190,7 +22172,7 @@
                   <pic:spPr>
                     <a:xfrm>
                       <a:off x="0" y="0"/>
-                      <a:ext cx="2286117" cy="171459"/>
+                      <a:ext cx="4673840" cy="609631"/>
                     </a:xfrm>
                     <a:prstGeom prst="rect">
                       <a:avLst/>
@@ -22208,10 +22190,99 @@
         <w:ind w:firstLine="480"/>
       </w:pPr>
       <w:r>
-        <w:rPr>
-          <w:rFonts w:hint="eastAsia"/>
-        </w:rPr>
-        <w:t>仿真</w:t>
+        <w:t>mcycle</w:t>
+      </w:r>
+      <w:r>
+        <w:rPr>
+          <w:rFonts w:hint="eastAsia"/>
+        </w:rPr>
+        <w:t>是软件运行的时钟周期数，</w:t>
+      </w:r>
+      <w:r>
+        <w:rPr>
+          <w:rFonts w:hint="eastAsia"/>
+        </w:rPr>
+        <w:t>m</w:t>
+      </w:r>
+      <w:r>
+        <w:t>instret</w:t>
+      </w:r>
+      <w:r>
+        <w:rPr>
+          <w:rFonts w:hint="eastAsia"/>
+        </w:rPr>
+        <w:t>是执行的指令个数。</w:t>
+      </w:r>
+      <w:r>
+        <w:rPr>
+          <w:rFonts w:hint="eastAsia"/>
+        </w:rPr>
+        <w:t>r</w:t>
+      </w:r>
+      <w:r>
+        <w:t>eturn code</w:t>
+      </w:r>
+      <w:r>
+        <w:rPr>
+          <w:rFonts w:hint="eastAsia"/>
+        </w:rPr>
+        <w:t>为</w:t>
+      </w:r>
+      <w:r>
+        <w:t>1</w:t>
+      </w:r>
+      <w:r>
+        <w:rPr>
+          <w:rFonts w:hint="eastAsia"/>
+        </w:rPr>
+        <w:t>表示用例执行成功，其他</w:t>
+      </w:r>
+      <w:r>
+        <w:rPr>
+          <w:rFonts w:hint="eastAsia"/>
+        </w:rPr>
+        <w:t>c</w:t>
+      </w:r>
+      <w:r>
+        <w:t>ode</w:t>
+      </w:r>
+      <w:r>
+        <w:rPr>
+          <w:rFonts w:hint="eastAsia"/>
+        </w:rPr>
+        <w:t>值表示</w:t>
+      </w:r>
+      <w:r>
+        <w:rPr>
+          <w:rFonts w:hint="eastAsia"/>
+        </w:rPr>
+        <w:t>用例执行发现错误，需要</w:t>
+      </w:r>
+      <w:r>
+        <w:rPr>
+          <w:rFonts w:hint="eastAsia"/>
+        </w:rPr>
+        <w:t>d</w:t>
+      </w:r>
+      <w:r>
+        <w:t>ebug</w:t>
+      </w:r>
+      <w:r>
+        <w:rPr>
+          <w:rFonts w:hint="eastAsia"/>
+        </w:rPr>
+        <w:t>定位。</w:t>
+      </w:r>
+    </w:p>
+    <w:p>
+      <w:pPr>
+        <w:ind w:firstLine="480"/>
+      </w:pPr>
+      <w:r>
+        <w:rPr>
+          <w:rFonts w:hint="eastAsia"/>
+        </w:rPr>
+        <w:t>编译</w:t>
       </w:r>
       <w:r>
         <w:rPr>
@@ -22228,11 +22299,12 @@
         <w:ind w:firstLine="480"/>
       </w:pPr>
       <w:r>
+        <w:lastRenderedPageBreak/>
         <w:drawing>
-          <wp:inline distT="0" distB="0" distL="0" distR="0" wp14:anchorId="7177908E" wp14:editId="12F1959E">
-            <wp:extent cx="4940554" cy="146058"/>
-            <wp:effectExtent l="0" t="0" r="0" b="6350"/>
-            <wp:docPr id="25" name="图片 25"/>
+          <wp:inline distT="0" distB="0" distL="0" distR="0" wp14:anchorId="639358F0" wp14:editId="26C7EE0B">
+            <wp:extent cx="2286117" cy="171459"/>
+            <wp:effectExtent l="0" t="0" r="0" b="0"/>
+            <wp:docPr id="24" name="图片 24"/>
             <wp:cNvGraphicFramePr>
               <a:graphicFrameLocks xmlns:a="http://schemas.openxmlformats.org/drawingml/2006/main" noChangeAspect="1"/>
             </wp:cNvGraphicFramePr>
@@ -22252,7 +22324,7 @@
                   <pic:spPr>
                     <a:xfrm>
                       <a:off x="0" y="0"/>
-                      <a:ext cx="4940554" cy="146058"/>
+                      <a:ext cx="2286117" cy="171459"/>
                     </a:xfrm>
                     <a:prstGeom prst="rect">
                       <a:avLst/>
@@ -22269,25 +22341,20 @@
       <w:pPr>
         <w:ind w:firstLine="480"/>
       </w:pPr>
-    </w:p>
-    <w:p>
-      <w:pPr>
-        <w:pStyle w:val="2"/>
-      </w:pPr>
-      <w:r>
-        <w:rPr>
-          <w:rFonts w:hint="eastAsia"/>
-        </w:rPr>
-        <w:t>m</w:t>
-      </w:r>
-      <w:r>
-        <w:t>ake all</w:t>
-      </w:r>
-      <w:r>
-        <w:rPr>
-          <w:rFonts w:hint="eastAsia"/>
-        </w:rPr>
-        <w:t>命令</w:t>
+      <w:r>
+        <w:rPr>
+          <w:rFonts w:hint="eastAsia"/>
+        </w:rPr>
+        <w:t>仿真</w:t>
+      </w:r>
+      <w:r>
+        <w:rPr>
+          <w:rFonts w:hint="eastAsia"/>
+        </w:rPr>
+        <w:t>l</w:t>
+      </w:r>
+      <w:r>
+        <w:t>og:</w:t>
       </w:r>
     </w:p>
     <w:p>
@@ -22295,70 +22362,11 @@
         <w:ind w:firstLine="480"/>
       </w:pPr>
       <w:r>
-        <w:rPr>
-          <w:rFonts w:hint="eastAsia"/>
-        </w:rPr>
-        <w:t>m</w:t>
-      </w:r>
-      <w:r>
-        <w:t>ake all</w:t>
-      </w:r>
-      <w:r>
-        <w:rPr>
-          <w:rFonts w:hint="eastAsia"/>
-        </w:rPr>
-        <w:t>命令用来顺序执行上述的三个命令</w:t>
-      </w:r>
-      <w:r>
-        <w:rPr>
-          <w:rFonts w:hint="eastAsia"/>
-        </w:rPr>
-        <w:t>:</w:t>
-      </w:r>
-      <w:r>
-        <w:t xml:space="preserve"> PHGL-&gt; rtl, </w:t>
-      </w:r>
-      <w:r>
-        <w:rPr>
-          <w:rFonts w:hint="eastAsia"/>
-        </w:rPr>
-        <w:t>软件编译，环境编译</w:t>
-      </w:r>
-      <w:r>
-        <w:rPr>
-          <w:rFonts w:hint="eastAsia"/>
-        </w:rPr>
-        <w:t>/</w:t>
-      </w:r>
-      <w:r>
-        <w:rPr>
-          <w:rFonts w:hint="eastAsia"/>
-        </w:rPr>
-        <w:t>仿真。不用再单独的执行上面</w:t>
-      </w:r>
-      <w:r>
-        <w:rPr>
-          <w:rFonts w:hint="eastAsia"/>
-        </w:rPr>
-        <w:t>3</w:t>
-      </w:r>
-      <w:r>
-        <w:rPr>
-          <w:rFonts w:hint="eastAsia"/>
-        </w:rPr>
-        <w:t>个命令。</w:t>
-      </w:r>
-    </w:p>
-    <w:p>
-      <w:pPr>
-        <w:ind w:firstLine="480"/>
-      </w:pPr>
-      <w:r>
         <w:drawing>
-          <wp:inline distT="0" distB="0" distL="0" distR="0" wp14:anchorId="2436434D" wp14:editId="50C0B112">
-            <wp:extent cx="3499030" cy="139707"/>
-            <wp:effectExtent l="0" t="0" r="6350" b="0"/>
-            <wp:docPr id="32" name="图片 32"/>
+          <wp:inline distT="0" distB="0" distL="0" distR="0" wp14:anchorId="7177908E" wp14:editId="12F1959E">
+            <wp:extent cx="4940554" cy="146058"/>
+            <wp:effectExtent l="0" t="0" r="0" b="6350"/>
+            <wp:docPr id="25" name="图片 25"/>
             <wp:cNvGraphicFramePr>
               <a:graphicFrameLocks xmlns:a="http://schemas.openxmlformats.org/drawingml/2006/main" noChangeAspect="1"/>
             </wp:cNvGraphicFramePr>
@@ -22378,6 +22386,132 @@
                   <pic:spPr>
                     <a:xfrm>
                       <a:off x="0" y="0"/>
+                      <a:ext cx="4940554" cy="146058"/>
+                    </a:xfrm>
+                    <a:prstGeom prst="rect">
+                      <a:avLst/>
+                    </a:prstGeom>
+                  </pic:spPr>
+                </pic:pic>
+              </a:graphicData>
+            </a:graphic>
+          </wp:inline>
+        </w:drawing>
+      </w:r>
+    </w:p>
+    <w:p>
+      <w:pPr>
+        <w:ind w:firstLine="480"/>
+      </w:pPr>
+    </w:p>
+    <w:p>
+      <w:pPr>
+        <w:pStyle w:val="2"/>
+      </w:pPr>
+      <w:r>
+        <w:rPr>
+          <w:rFonts w:hint="eastAsia"/>
+        </w:rPr>
+        <w:t>m</w:t>
+      </w:r>
+      <w:r>
+        <w:t>ake all</w:t>
+      </w:r>
+      <w:r>
+        <w:rPr>
+          <w:rFonts w:hint="eastAsia"/>
+        </w:rPr>
+        <w:t>命令</w:t>
+      </w:r>
+    </w:p>
+    <w:p>
+      <w:pPr>
+        <w:ind w:firstLine="480"/>
+      </w:pPr>
+      <w:r>
+        <w:rPr>
+          <w:rFonts w:hint="eastAsia"/>
+        </w:rPr>
+        <w:t>m</w:t>
+      </w:r>
+      <w:r>
+        <w:t>ake all</w:t>
+      </w:r>
+      <w:r>
+        <w:rPr>
+          <w:rFonts w:hint="eastAsia"/>
+        </w:rPr>
+        <w:t>命令用来顺序执行上述的三个命令</w:t>
+      </w:r>
+      <w:r>
+        <w:rPr>
+          <w:rFonts w:hint="eastAsia"/>
+        </w:rPr>
+        <w:t>:</w:t>
+      </w:r>
+      <w:r>
+        <w:t xml:space="preserve"> PHGL-&gt; rtl, </w:t>
+      </w:r>
+      <w:r>
+        <w:rPr>
+          <w:rFonts w:hint="eastAsia"/>
+        </w:rPr>
+        <w:t>软件编译，环境编译</w:t>
+      </w:r>
+      <w:r>
+        <w:rPr>
+          <w:rFonts w:hint="eastAsia"/>
+        </w:rPr>
+        <w:t>/</w:t>
+      </w:r>
+      <w:r>
+        <w:rPr>
+          <w:rFonts w:hint="eastAsia"/>
+        </w:rPr>
+        <w:t>仿真。不用再单独的执行上面</w:t>
+      </w:r>
+      <w:r>
+        <w:rPr>
+          <w:rFonts w:hint="eastAsia"/>
+        </w:rPr>
+        <w:t>3</w:t>
+      </w:r>
+      <w:r>
+        <w:rPr>
+          <w:rFonts w:hint="eastAsia"/>
+        </w:rPr>
+        <w:t>个命令。</w:t>
+      </w:r>
+    </w:p>
+    <w:p>
+      <w:pPr>
+        <w:ind w:firstLine="480"/>
+      </w:pPr>
+      <w:r>
+        <w:drawing>
+          <wp:inline distT="0" distB="0" distL="0" distR="0" wp14:anchorId="2436434D" wp14:editId="50C0B112">
+            <wp:extent cx="3499030" cy="139707"/>
+            <wp:effectExtent l="0" t="0" r="6350" b="0"/>
+            <wp:docPr id="32" name="图片 32"/>
+            <wp:cNvGraphicFramePr>
+              <a:graphicFrameLocks xmlns:a="http://schemas.openxmlformats.org/drawingml/2006/main" noChangeAspect="1"/>
+            </wp:cNvGraphicFramePr>
+            <a:graphic xmlns:a="http://schemas.openxmlformats.org/drawingml/2006/main">
+              <a:graphicData uri="http://schemas.openxmlformats.org/drawingml/2006/picture">
+                <pic:pic xmlns:pic="http://schemas.openxmlformats.org/drawingml/2006/picture">
+                  <pic:nvPicPr>
+                    <pic:cNvPr id="1" name=""/>
+                    <pic:cNvPicPr/>
+                  </pic:nvPicPr>
+                  <pic:blipFill>
+                    <a:blip r:embed="rId53"/>
+                    <a:stretch>
+                      <a:fillRect/>
+                    </a:stretch>
+                  </pic:blipFill>
+                  <pic:spPr>
+                    <a:xfrm>
+                      <a:off x="0" y="0"/>
                       <a:ext cx="3499030" cy="139707"/>
                     </a:xfrm>
                     <a:prstGeom prst="rect">
@@ -22481,7 +22615,7 @@
                     </pic:cNvPicPr>
                   </pic:nvPicPr>
                   <pic:blipFill>
-                    <a:blip r:embed="rId53">
+                    <a:blip r:embed="rId54">
                       <a:extLst>
                         <a:ext uri="{28A0092B-C50C-407E-A947-70E740481C1C}">
                           <a14:useLocalDpi xmlns:a14="http://schemas.microsoft.com/office/drawing/2010/main" val="0"/>
@@ -22534,7 +22668,7 @@
                     <pic:cNvPicPr/>
                   </pic:nvPicPr>
                   <pic:blipFill>
-                    <a:blip r:embed="rId54"/>
+                    <a:blip r:embed="rId55"/>
                     <a:stretch>
                       <a:fillRect/>
                     </a:stretch>
@@ -22563,6 +22697,7 @@
         <w:rPr>
           <w:rFonts w:hint="eastAsia"/>
         </w:rPr>
+        <w:lastRenderedPageBreak/>
         <w:t>观察波形</w:t>
       </w:r>
     </w:p>
@@ -22629,74 +22764,11 @@
         <w:ind w:firstLine="480"/>
       </w:pPr>
       <w:r>
-        <w:lastRenderedPageBreak/>
         <w:drawing>
           <wp:inline distT="0" distB="0" distL="0" distR="0" wp14:anchorId="5CDB4ED3" wp14:editId="646BDA41">
             <wp:extent cx="5035809" cy="139707"/>
             <wp:effectExtent l="0" t="0" r="0" b="0"/>
             <wp:docPr id="26" name="图片 26"/>
-            <wp:cNvGraphicFramePr>
-              <a:graphicFrameLocks xmlns:a="http://schemas.openxmlformats.org/drawingml/2006/main" noChangeAspect="1"/>
-            </wp:cNvGraphicFramePr>
-            <a:graphic xmlns:a="http://schemas.openxmlformats.org/drawingml/2006/main">
-              <a:graphicData uri="http://schemas.openxmlformats.org/drawingml/2006/picture">
-                <pic:pic xmlns:pic="http://schemas.openxmlformats.org/drawingml/2006/picture">
-                  <pic:nvPicPr>
-                    <pic:cNvPr id="1" name=""/>
-                    <pic:cNvPicPr/>
-                  </pic:nvPicPr>
-                  <pic:blipFill>
-                    <a:blip r:embed="rId55"/>
-                    <a:stretch>
-                      <a:fillRect/>
-                    </a:stretch>
-                  </pic:blipFill>
-                  <pic:spPr>
-                    <a:xfrm>
-                      <a:off x="0" y="0"/>
-                      <a:ext cx="5035809" cy="139707"/>
-                    </a:xfrm>
-                    <a:prstGeom prst="rect">
-                      <a:avLst/>
-                    </a:prstGeom>
-                  </pic:spPr>
-                </pic:pic>
-              </a:graphicData>
-            </a:graphic>
-          </wp:inline>
-        </w:drawing>
-      </w:r>
-    </w:p>
-    <w:p>
-      <w:pPr>
-        <w:ind w:firstLine="480"/>
-      </w:pPr>
-      <w:r>
-        <w:rPr>
-          <w:rFonts w:hint="eastAsia"/>
-        </w:rPr>
-        <w:t>打开</w:t>
-      </w:r>
-      <w:r>
-        <w:rPr>
-          <w:rFonts w:hint="eastAsia"/>
-        </w:rPr>
-        <w:t>v</w:t>
-      </w:r>
-      <w:r>
-        <w:t>erdi:</w:t>
-      </w:r>
-    </w:p>
-    <w:p>
-      <w:pPr>
-        <w:ind w:firstLine="480"/>
-      </w:pPr>
-      <w:r>
-        <w:drawing>
-          <wp:inline distT="0" distB="0" distL="0" distR="0" wp14:anchorId="73C7B669" wp14:editId="4FADD913">
-            <wp:extent cx="2070206" cy="171459"/>
-            <wp:effectExtent l="0" t="0" r="6350" b="0"/>
-            <wp:docPr id="27" name="图片 27"/>
             <wp:cNvGraphicFramePr>
               <a:graphicFrameLocks xmlns:a="http://schemas.openxmlformats.org/drawingml/2006/main" noChangeAspect="1"/>
             </wp:cNvGraphicFramePr>
@@ -22716,7 +22788,7 @@
                   <pic:spPr>
                     <a:xfrm>
                       <a:off x="0" y="0"/>
-                      <a:ext cx="2070206" cy="171459"/>
+                      <a:ext cx="5035809" cy="139707"/>
                     </a:xfrm>
                     <a:prstGeom prst="rect">
                       <a:avLst/>
@@ -22734,11 +22806,31 @@
         <w:ind w:firstLine="480"/>
       </w:pPr>
       <w:r>
+        <w:rPr>
+          <w:rFonts w:hint="eastAsia"/>
+        </w:rPr>
+        <w:t>打开</w:t>
+      </w:r>
+      <w:r>
+        <w:rPr>
+          <w:rFonts w:hint="eastAsia"/>
+        </w:rPr>
+        <w:t>v</w:t>
+      </w:r>
+      <w:r>
+        <w:t>erdi:</w:t>
+      </w:r>
+    </w:p>
+    <w:p>
+      <w:pPr>
+        <w:ind w:firstLine="480"/>
+      </w:pPr>
+      <w:r>
         <w:drawing>
-          <wp:inline distT="0" distB="0" distL="0" distR="0" wp14:anchorId="4D3BEBF3" wp14:editId="0ED7B1A8">
-            <wp:extent cx="2819545" cy="2648086"/>
-            <wp:effectExtent l="0" t="0" r="0" b="0"/>
-            <wp:docPr id="28" name="图片 28"/>
+          <wp:inline distT="0" distB="0" distL="0" distR="0" wp14:anchorId="73C7B669" wp14:editId="4FADD913">
+            <wp:extent cx="2070206" cy="171459"/>
+            <wp:effectExtent l="0" t="0" r="6350" b="0"/>
+            <wp:docPr id="27" name="图片 27"/>
             <wp:cNvGraphicFramePr>
               <a:graphicFrameLocks xmlns:a="http://schemas.openxmlformats.org/drawingml/2006/main" noChangeAspect="1"/>
             </wp:cNvGraphicFramePr>
@@ -22758,7 +22850,7 @@
                   <pic:spPr>
                     <a:xfrm>
                       <a:off x="0" y="0"/>
-                      <a:ext cx="2819545" cy="2648086"/>
+                      <a:ext cx="2070206" cy="171459"/>
                     </a:xfrm>
                     <a:prstGeom prst="rect">
                       <a:avLst/>
@@ -22776,43 +22868,11 @@
         <w:ind w:firstLine="480"/>
       </w:pPr>
       <w:r>
-        <w:rPr>
-          <w:rFonts w:hint="eastAsia"/>
-        </w:rPr>
-        <w:t>打开</w:t>
-      </w:r>
-      <w:r>
-        <w:rPr>
-          <w:rFonts w:hint="eastAsia"/>
-        </w:rPr>
-        <w:t>f</w:t>
-      </w:r>
-      <w:r>
-        <w:t>sdb</w:t>
-      </w:r>
-      <w:r>
-        <w:rPr>
-          <w:rFonts w:hint="eastAsia"/>
-        </w:rPr>
-        <w:t>文件</w:t>
-      </w:r>
-      <w:r>
-        <w:rPr>
-          <w:rFonts w:hint="eastAsia"/>
-        </w:rPr>
-        <w:t>:</w:t>
-      </w:r>
-    </w:p>
-    <w:p>
-      <w:pPr>
-        <w:ind w:firstLine="480"/>
-      </w:pPr>
-      <w:r>
         <w:drawing>
-          <wp:inline distT="0" distB="0" distL="0" distR="0" wp14:anchorId="0CC6D27E" wp14:editId="07C88561">
-            <wp:extent cx="5688965" cy="1106805"/>
-            <wp:effectExtent l="0" t="0" r="6985" b="0"/>
-            <wp:docPr id="29" name="图片 29"/>
+          <wp:inline distT="0" distB="0" distL="0" distR="0" wp14:anchorId="4D3BEBF3" wp14:editId="0ED7B1A8">
+            <wp:extent cx="2819545" cy="2648086"/>
+            <wp:effectExtent l="0" t="0" r="0" b="0"/>
+            <wp:docPr id="28" name="图片 28"/>
             <wp:cNvGraphicFramePr>
               <a:graphicFrameLocks xmlns:a="http://schemas.openxmlformats.org/drawingml/2006/main" noChangeAspect="1"/>
             </wp:cNvGraphicFramePr>
@@ -22832,7 +22892,7 @@
                   <pic:spPr>
                     <a:xfrm>
                       <a:off x="0" y="0"/>
-                      <a:ext cx="5688965" cy="1106805"/>
+                      <a:ext cx="2819545" cy="2648086"/>
                     </a:xfrm>
                     <a:prstGeom prst="rect">
                       <a:avLst/>
@@ -22850,7 +22910,19 @@
         <w:ind w:firstLine="480"/>
       </w:pPr>
       <w:r>
-        <w:t>verdi rc</w:t>
+        <w:rPr>
+          <w:rFonts w:hint="eastAsia"/>
+        </w:rPr>
+        <w:t>打开</w:t>
+      </w:r>
+      <w:r>
+        <w:rPr>
+          <w:rFonts w:hint="eastAsia"/>
+        </w:rPr>
+        <w:t>f</w:t>
+      </w:r>
+      <w:r>
+        <w:t>sdb</w:t>
       </w:r>
       <w:r>
         <w:rPr>
@@ -22871,10 +22943,10 @@
       </w:pPr>
       <w:r>
         <w:drawing>
-          <wp:inline distT="0" distB="0" distL="0" distR="0" wp14:anchorId="7A5BE49E" wp14:editId="325E7B3C">
-            <wp:extent cx="2692538" cy="133357"/>
-            <wp:effectExtent l="0" t="0" r="0" b="0"/>
-            <wp:docPr id="30" name="图片 30"/>
+          <wp:inline distT="0" distB="0" distL="0" distR="0" wp14:anchorId="0CC6D27E" wp14:editId="07C88561">
+            <wp:extent cx="5688965" cy="1106805"/>
+            <wp:effectExtent l="0" t="0" r="6985" b="0"/>
+            <wp:docPr id="29" name="图片 29"/>
             <wp:cNvGraphicFramePr>
               <a:graphicFrameLocks xmlns:a="http://schemas.openxmlformats.org/drawingml/2006/main" noChangeAspect="1"/>
             </wp:cNvGraphicFramePr>
@@ -22894,6 +22966,68 @@
                   <pic:spPr>
                     <a:xfrm>
                       <a:off x="0" y="0"/>
+                      <a:ext cx="5688965" cy="1106805"/>
+                    </a:xfrm>
+                    <a:prstGeom prst="rect">
+                      <a:avLst/>
+                    </a:prstGeom>
+                  </pic:spPr>
+                </pic:pic>
+              </a:graphicData>
+            </a:graphic>
+          </wp:inline>
+        </w:drawing>
+      </w:r>
+    </w:p>
+    <w:p>
+      <w:pPr>
+        <w:ind w:firstLine="480"/>
+      </w:pPr>
+      <w:r>
+        <w:t>verdi rc</w:t>
+      </w:r>
+      <w:r>
+        <w:rPr>
+          <w:rFonts w:hint="eastAsia"/>
+        </w:rPr>
+        <w:t>文件</w:t>
+      </w:r>
+      <w:r>
+        <w:rPr>
+          <w:rFonts w:hint="eastAsia"/>
+        </w:rPr>
+        <w:t>:</w:t>
+      </w:r>
+    </w:p>
+    <w:p>
+      <w:pPr>
+        <w:ind w:firstLine="480"/>
+      </w:pPr>
+      <w:r>
+        <w:drawing>
+          <wp:inline distT="0" distB="0" distL="0" distR="0" wp14:anchorId="7A5BE49E" wp14:editId="325E7B3C">
+            <wp:extent cx="2692538" cy="133357"/>
+            <wp:effectExtent l="0" t="0" r="0" b="0"/>
+            <wp:docPr id="30" name="图片 30"/>
+            <wp:cNvGraphicFramePr>
+              <a:graphicFrameLocks xmlns:a="http://schemas.openxmlformats.org/drawingml/2006/main" noChangeAspect="1"/>
+            </wp:cNvGraphicFramePr>
+            <a:graphic xmlns:a="http://schemas.openxmlformats.org/drawingml/2006/main">
+              <a:graphicData uri="http://schemas.openxmlformats.org/drawingml/2006/picture">
+                <pic:pic xmlns:pic="http://schemas.openxmlformats.org/drawingml/2006/picture">
+                  <pic:nvPicPr>
+                    <pic:cNvPr id="1" name=""/>
+                    <pic:cNvPicPr/>
+                  </pic:nvPicPr>
+                  <pic:blipFill>
+                    <a:blip r:embed="rId60"/>
+                    <a:stretch>
+                      <a:fillRect/>
+                    </a:stretch>
+                  </pic:blipFill>
+                  <pic:spPr>
+                    <a:xfrm>
+                      <a:off x="0" y="0"/>
                       <a:ext cx="2692538" cy="133357"/>
                     </a:xfrm>
                     <a:prstGeom prst="rect">
@@ -22964,7 +23098,7 @@
                     </pic:cNvPicPr>
                   </pic:nvPicPr>
                   <pic:blipFill>
-                    <a:blip r:embed="rId60">
+                    <a:blip r:embed="rId61">
                       <a:extLst>
                         <a:ext uri="{28A0092B-C50C-407E-A947-70E740481C1C}">
                           <a14:useLocalDpi xmlns:a14="http://schemas.microsoft.com/office/drawing/2010/main" val="0"/>
@@ -23003,12 +23137,147 @@
     </w:p>
     <w:p>
       <w:pPr>
+        <w:ind w:firstLine="480"/>
+      </w:pPr>
+      <w:r>
+        <w:rPr>
+          <w:rFonts w:hint="eastAsia"/>
+        </w:rPr>
+        <w:t>用</w:t>
+      </w:r>
+      <w:r>
+        <w:t>gtkwave</w:t>
+      </w:r>
+      <w:r>
+        <w:rPr>
+          <w:rFonts w:hint="eastAsia"/>
+        </w:rPr>
+        <w:t>打开</w:t>
+      </w:r>
+      <w:r>
+        <w:rPr>
+          <w:rFonts w:hint="eastAsia"/>
+        </w:rPr>
+        <w:t>v</w:t>
+      </w:r>
+      <w:r>
+        <w:t>c</w:t>
+      </w:r>
+      <w:r>
+        <w:rPr>
+          <w:rFonts w:hint="eastAsia"/>
+        </w:rPr>
+        <w:t>d</w:t>
+      </w:r>
+      <w:r>
+        <w:rPr>
+          <w:rFonts w:hint="eastAsia"/>
+        </w:rPr>
+        <w:t>波形</w:t>
+      </w:r>
+      <w:r>
+        <w:rPr>
+          <w:rFonts w:hint="eastAsia"/>
+        </w:rPr>
+        <w:t>:</w:t>
+      </w:r>
+    </w:p>
+    <w:p>
+      <w:pPr>
+        <w:ind w:firstLine="480"/>
+      </w:pPr>
+      <w:r>
+        <w:drawing>
+          <wp:inline distT="0" distB="0" distL="0" distR="0" wp14:anchorId="06B72754" wp14:editId="3B6C6781">
+            <wp:extent cx="4121362" cy="133357"/>
+            <wp:effectExtent l="0" t="0" r="0" b="0"/>
+            <wp:docPr id="35" name="图片 35"/>
+            <wp:cNvGraphicFramePr>
+              <a:graphicFrameLocks xmlns:a="http://schemas.openxmlformats.org/drawingml/2006/main" noChangeAspect="1"/>
+            </wp:cNvGraphicFramePr>
+            <a:graphic xmlns:a="http://schemas.openxmlformats.org/drawingml/2006/main">
+              <a:graphicData uri="http://schemas.openxmlformats.org/drawingml/2006/picture">
+                <pic:pic xmlns:pic="http://schemas.openxmlformats.org/drawingml/2006/picture">
+                  <pic:nvPicPr>
+                    <pic:cNvPr id="1" name=""/>
+                    <pic:cNvPicPr/>
+                  </pic:nvPicPr>
+                  <pic:blipFill>
+                    <a:blip r:embed="rId62"/>
+                    <a:stretch>
+                      <a:fillRect/>
+                    </a:stretch>
+                  </pic:blipFill>
+                  <pic:spPr>
+                    <a:xfrm>
+                      <a:off x="0" y="0"/>
+                      <a:ext cx="4121362" cy="133357"/>
+                    </a:xfrm>
+                    <a:prstGeom prst="rect">
+                      <a:avLst/>
+                    </a:prstGeom>
+                  </pic:spPr>
+                </pic:pic>
+              </a:graphicData>
+            </a:graphic>
+          </wp:inline>
+        </w:drawing>
+      </w:r>
+    </w:p>
+    <w:p>
+      <w:pPr>
+        <w:ind w:firstLine="480"/>
+        <w:rPr>
+          <w:rFonts w:hint="eastAsia"/>
+        </w:rPr>
+      </w:pPr>
+      <w:r>
+        <w:drawing>
+          <wp:inline distT="0" distB="0" distL="0" distR="0" wp14:anchorId="2E03135B" wp14:editId="4166CCA1">
+            <wp:extent cx="5688965" cy="1062990"/>
+            <wp:effectExtent l="0" t="0" r="6985" b="3810"/>
+            <wp:docPr id="36" name="图片 36"/>
+            <wp:cNvGraphicFramePr>
+              <a:graphicFrameLocks xmlns:a="http://schemas.openxmlformats.org/drawingml/2006/main" noChangeAspect="1"/>
+            </wp:cNvGraphicFramePr>
+            <a:graphic xmlns:a="http://schemas.openxmlformats.org/drawingml/2006/main">
+              <a:graphicData uri="http://schemas.openxmlformats.org/drawingml/2006/picture">
+                <pic:pic xmlns:pic="http://schemas.openxmlformats.org/drawingml/2006/picture">
+                  <pic:nvPicPr>
+                    <pic:cNvPr id="1" name=""/>
+                    <pic:cNvPicPr/>
+                  </pic:nvPicPr>
+                  <pic:blipFill>
+                    <a:blip r:embed="rId63"/>
+                    <a:stretch>
+                      <a:fillRect/>
+                    </a:stretch>
+                  </pic:blipFill>
+                  <pic:spPr>
+                    <a:xfrm>
+                      <a:off x="0" y="0"/>
+                      <a:ext cx="5688965" cy="1062990"/>
+                    </a:xfrm>
+                    <a:prstGeom prst="rect">
+                      <a:avLst/>
+                    </a:prstGeom>
+                  </pic:spPr>
+                </pic:pic>
+              </a:graphicData>
+            </a:graphic>
+          </wp:inline>
+        </w:drawing>
+      </w:r>
+    </w:p>
+    <w:p>
+      <w:pPr>
         <w:pStyle w:val="1"/>
       </w:pPr>
       <w:r>
         <w:rPr>
           <w:rFonts w:hint="eastAsia"/>
         </w:rPr>
+        <w:lastRenderedPageBreak/>
         <w:t>z</w:t>
       </w:r>
       <w:r>
@@ -23039,12 +23308,12 @@
       </w:r>
     </w:p>
     <w:sectPr>
-      <w:headerReference w:type="even" r:id="rId61"/>
-      <w:headerReference w:type="default" r:id="rId62"/>
-      <w:footerReference w:type="even" r:id="rId63"/>
-      <w:footerReference w:type="default" r:id="rId64"/>
-      <w:headerReference w:type="first" r:id="rId65"/>
-      <w:footerReference w:type="first" r:id="rId66"/>
+      <w:headerReference w:type="even" r:id="rId64"/>
+      <w:headerReference w:type="default" r:id="rId65"/>
+      <w:footerReference w:type="even" r:id="rId66"/>
+      <w:footerReference w:type="default" r:id="rId67"/>
+      <w:headerReference w:type="first" r:id="rId68"/>
+      <w:footerReference w:type="first" r:id="rId69"/>
       <w:footnotePr>
         <w:numFmt w:val="decimalEnclosedCircleChinese"/>
         <w:numRestart w:val="eachSect"/>

</xml_diff>